<commit_message>
Changing back test file
CM
</commit_message>
<xml_diff>
--- a/Word_Files/Thesis_Proposal.docx
+++ b/Word_Files/Thesis_Proposal.docx
@@ -1,6 +1,6 @@
 
 <file path=word/document.xml><?xml version="1.0" encoding="utf-8"?>
-<w:document xmlns:wpc="http://schemas.microsoft.com/office/word/2010/wordprocessingCanvas" xmlns:mc="http://schemas.openxmlformats.org/markup-compatibility/2006" xmlns:o="urn:schemas-microsoft-com:office:office" xmlns:r="http://schemas.openxmlformats.org/officeDocument/2006/relationships" xmlns:m="http://schemas.openxmlformats.org/officeDocument/2006/math" xmlns:v="urn:schemas-microsoft-com:vml" xmlns:wp14="http://schemas.microsoft.com/office/word/2010/wordprocessingDrawing" xmlns:wp="http://schemas.openxmlformats.org/drawingml/2006/wordprocessingDrawing" xmlns:w10="urn:schemas-microsoft-com:office:word" xmlns:w="http://schemas.openxmlformats.org/wordprocessingml/2006/main" xmlns:w14="http://schemas.microsoft.com/office/word/2010/wordml" xmlns:wpg="http://schemas.microsoft.com/office/word/2010/wordprocessingGroup" xmlns:wpi="http://schemas.microsoft.com/office/word/2010/wordprocessingInk" xmlns:wne="http://schemas.microsoft.com/office/word/2006/wordml" xmlns:wps="http://schemas.microsoft.com/office/word/2010/wordprocessingShape" mc:Ignorable="w14 wp14">
+<w:document xmlns:wpc="http://schemas.microsoft.com/office/word/2010/wordprocessingCanvas" xmlns:mo="http://schemas.microsoft.com/office/mac/office/2008/main" xmlns:mc="http://schemas.openxmlformats.org/markup-compatibility/2006" xmlns:mv="urn:schemas-microsoft-com:mac:vml" xmlns:o="urn:schemas-microsoft-com:office:office" xmlns:r="http://schemas.openxmlformats.org/officeDocument/2006/relationships" xmlns:m="http://schemas.openxmlformats.org/officeDocument/2006/math" xmlns:v="urn:schemas-microsoft-com:vml" xmlns:wp14="http://schemas.microsoft.com/office/word/2010/wordprocessingDrawing" xmlns:wp="http://schemas.openxmlformats.org/drawingml/2006/wordprocessingDrawing" xmlns:w10="urn:schemas-microsoft-com:office:word" xmlns:w="http://schemas.openxmlformats.org/wordprocessingml/2006/main" xmlns:w14="http://schemas.microsoft.com/office/word/2010/wordml" xmlns:wpg="http://schemas.microsoft.com/office/word/2010/wordprocessingGroup" xmlns:wpi="http://schemas.microsoft.com/office/word/2010/wordprocessingInk" xmlns:wne="http://schemas.microsoft.com/office/word/2006/wordml" xmlns:wps="http://schemas.microsoft.com/office/word/2010/wordprocessingShape" mc:Ignorable="w14 wp14">
   <w:body>
     <w:p>
       <w:pPr>
@@ -14,14 +14,6 @@
           <w:rFonts w:ascii="Times" w:hAnsi="Times" w:cs="Consolas"/>
         </w:rPr>
       </w:pPr>
-      <w:r>
-        <w:rPr>
-          <w:rFonts w:ascii="Times" w:hAnsi="Times" w:cs="Consolas"/>
-        </w:rPr>
-        <w:t>Attempting to push back changes.</w:t>
-      </w:r>
-      <w:bookmarkStart w:id="0" w:name="_GoBack"/>
-      <w:bookmarkEnd w:id="0"/>
     </w:p>
     <w:p>
       <w:pPr>
@@ -35,6 +27,8 @@
           <w:rFonts w:ascii="Times" w:hAnsi="Times" w:cs="Consolas"/>
         </w:rPr>
       </w:pPr>
+      <w:bookmarkStart w:id="0" w:name="_GoBack"/>
+      <w:bookmarkEnd w:id="0"/>
       <w:r>
         <w:rPr>
           <w:rFonts w:ascii="Times" w:hAnsi="Times" w:cs="Consolas"/>
@@ -79,23 +73,7 @@
           <w:rFonts w:ascii="Times" w:hAnsi="Times" w:cs="Consolas"/>
           <w:color w:val="262626"/>
         </w:rPr>
-        <w:t xml:space="preserve">ify </w:t>
-      </w:r>
-      <w:proofErr w:type="gramStart"/>
-      <w:r>
-        <w:rPr>
-          <w:rFonts w:ascii="Times" w:hAnsi="Times" w:cs="Consolas"/>
-          <w:color w:val="262626"/>
-        </w:rPr>
-        <w:t>relationships</w:t>
-      </w:r>
-      <w:proofErr w:type="gramEnd"/>
-      <w:r>
-        <w:rPr>
-          <w:rFonts w:ascii="Times" w:hAnsi="Times" w:cs="Consolas"/>
-          <w:color w:val="262626"/>
-        </w:rPr>
-        <w:t>, whether</w:t>
+        <w:t>ify relationships, whether</w:t>
       </w:r>
       <w:r>
         <w:rPr>
@@ -401,23 +379,7 @@
           <w:rFonts w:ascii="Times" w:hAnsi="Times" w:cs="Consolas"/>
           <w:color w:val="262626"/>
         </w:rPr>
-        <w:t xml:space="preserve">Assuming some sort of data had already been collected or is in some accessible </w:t>
-      </w:r>
-      <w:proofErr w:type="gramStart"/>
-      <w:r>
-        <w:rPr>
-          <w:rFonts w:ascii="Times" w:hAnsi="Times" w:cs="Consolas"/>
-          <w:color w:val="262626"/>
-        </w:rPr>
-        <w:t>database,</w:t>
-      </w:r>
-      <w:proofErr w:type="gramEnd"/>
-      <w:r>
-        <w:rPr>
-          <w:rFonts w:ascii="Times" w:hAnsi="Times" w:cs="Consolas"/>
-          <w:color w:val="262626"/>
-        </w:rPr>
-        <w:t xml:space="preserve"> the relevant data would be extracted and formatted in a way the algorithm can “understand”. </w:t>
+        <w:t xml:space="preserve">Assuming some sort of data had already been collected or is in some accessible database, the relevant data would be extracted and formatted in a way the algorithm can “understand”. </w:t>
       </w:r>
       <w:r>
         <w:rPr>
@@ -716,144 +678,8 @@
           <w:sz w:val="24"/>
           <w:szCs w:val="24"/>
         </w:rPr>
-        <w:t xml:space="preserve">One of the techniques to determine influence of academic research is to build and measure properties of citation or co-author networks. Co-authoring a manuscript usually connotes a strong influential connection between researchers. One of the most famous academic co-authors was the 20-century mathematician Paul </w:t>
-      </w:r>
-      <w:proofErr w:type="spellStart"/>
-      <w:r>
-        <w:rPr>
-          <w:rFonts w:ascii="Arial" w:hAnsi="Arial" w:cs="Arial"/>
-          <w:sz w:val="24"/>
-          <w:szCs w:val="24"/>
-        </w:rPr>
-        <w:t>Erdös</w:t>
-      </w:r>
-      <w:proofErr w:type="spellEnd"/>
-      <w:r>
-        <w:rPr>
-          <w:rFonts w:ascii="Arial" w:hAnsi="Arial" w:cs="Arial"/>
-          <w:sz w:val="24"/>
-          <w:szCs w:val="24"/>
-        </w:rPr>
-        <w:t xml:space="preserve"> who had over 500 co-authors and published over 1400 technical research papers. It is ironic, or perhaps not, that </w:t>
-      </w:r>
-      <w:proofErr w:type="spellStart"/>
-      <w:r>
-        <w:rPr>
-          <w:rFonts w:ascii="Arial" w:hAnsi="Arial" w:cs="Arial"/>
-          <w:sz w:val="24"/>
-          <w:szCs w:val="24"/>
-        </w:rPr>
-        <w:t>Erdös</w:t>
-      </w:r>
-      <w:proofErr w:type="spellEnd"/>
-      <w:r>
-        <w:rPr>
-          <w:rFonts w:ascii="Arial" w:hAnsi="Arial" w:cs="Arial"/>
-          <w:sz w:val="24"/>
-          <w:szCs w:val="24"/>
-        </w:rPr>
-        <w:t xml:space="preserve"> is also one of the influencers in building the foundation for the emerging interdisciplinary science of networks, particularly, through his publication with Alfred </w:t>
-      </w:r>
-      <w:proofErr w:type="spellStart"/>
-      <w:r>
-        <w:rPr>
-          <w:rFonts w:ascii="Arial" w:hAnsi="Arial" w:cs="Arial"/>
-          <w:sz w:val="24"/>
-          <w:szCs w:val="24"/>
-        </w:rPr>
-        <w:t>Rényi</w:t>
-      </w:r>
-      <w:proofErr w:type="spellEnd"/>
-      <w:r>
-        <w:rPr>
-          <w:rFonts w:ascii="Arial" w:hAnsi="Arial" w:cs="Arial"/>
-          <w:sz w:val="24"/>
-          <w:szCs w:val="24"/>
-        </w:rPr>
-        <w:t xml:space="preserve"> of the paper “On Random Graphs” in 1959. </w:t>
-      </w:r>
-      <w:proofErr w:type="spellStart"/>
-      <w:r>
-        <w:rPr>
-          <w:rFonts w:ascii="Arial" w:hAnsi="Arial" w:cs="Arial"/>
-          <w:sz w:val="24"/>
-          <w:szCs w:val="24"/>
-        </w:rPr>
-        <w:t>Erdös’s</w:t>
-      </w:r>
-      <w:proofErr w:type="spellEnd"/>
-      <w:r>
-        <w:rPr>
-          <w:rFonts w:ascii="Arial" w:hAnsi="Arial" w:cs="Arial"/>
-          <w:sz w:val="24"/>
-          <w:szCs w:val="24"/>
-        </w:rPr>
-        <w:t xml:space="preserve"> role as a collaborator was so significant in the field of mathematics that mathematicians often measure their closeness to </w:t>
-      </w:r>
-      <w:proofErr w:type="spellStart"/>
-      <w:r>
-        <w:rPr>
-          <w:rFonts w:ascii="Arial" w:hAnsi="Arial" w:cs="Arial"/>
-          <w:sz w:val="24"/>
-          <w:szCs w:val="24"/>
-        </w:rPr>
-        <w:t>Erdös</w:t>
-      </w:r>
-      <w:proofErr w:type="spellEnd"/>
-      <w:r>
-        <w:rPr>
-          <w:rFonts w:ascii="Arial" w:hAnsi="Arial" w:cs="Arial"/>
-          <w:sz w:val="24"/>
-          <w:szCs w:val="24"/>
-        </w:rPr>
-        <w:t xml:space="preserve"> through analysis of </w:t>
-      </w:r>
-      <w:proofErr w:type="spellStart"/>
-      <w:r>
-        <w:rPr>
-          <w:rFonts w:ascii="Arial" w:hAnsi="Arial" w:cs="Arial"/>
-          <w:sz w:val="24"/>
-          <w:szCs w:val="24"/>
-        </w:rPr>
-        <w:t>Erdös’s</w:t>
-      </w:r>
-      <w:proofErr w:type="spellEnd"/>
-      <w:r>
-        <w:rPr>
-          <w:rFonts w:ascii="Arial" w:hAnsi="Arial" w:cs="Arial"/>
-          <w:sz w:val="24"/>
-          <w:szCs w:val="24"/>
-        </w:rPr>
-        <w:t xml:space="preserve"> amazingly large and robust co-author network (see the website http://www.oakland.edu/enp/ ). The unusual and fascinating story of Paul </w:t>
-      </w:r>
-      <w:proofErr w:type="spellStart"/>
-      <w:r>
-        <w:rPr>
-          <w:rFonts w:ascii="Arial" w:hAnsi="Arial" w:cs="Arial"/>
-          <w:sz w:val="24"/>
-          <w:szCs w:val="24"/>
-        </w:rPr>
-        <w:t>Erdös</w:t>
-      </w:r>
-      <w:proofErr w:type="spellEnd"/>
-      <w:r>
-        <w:rPr>
-          <w:rFonts w:ascii="Arial" w:hAnsi="Arial" w:cs="Arial"/>
-          <w:sz w:val="24"/>
-          <w:szCs w:val="24"/>
-        </w:rPr>
-        <w:t xml:space="preserve"> as a gifted mathematician, talented problem solver, and master collaborator is provided in many books and on-line </w:t>
-      </w:r>
-      <w:proofErr w:type="gramStart"/>
-      <w:r>
-        <w:rPr>
-          <w:rFonts w:ascii="Arial" w:hAnsi="Arial" w:cs="Arial"/>
-          <w:sz w:val="24"/>
-          <w:szCs w:val="24"/>
-        </w:rPr>
-        <w:t>websites</w:t>
-      </w:r>
-      <w:proofErr w:type="gramEnd"/>
+        <w:t>One of the techniques to determine influence of academic research is to build and measure properties of citation or co-author networks. Co-authoring a manuscript usually connotes a strong influential connection between researchers. One of the most famous academic co-authors was the 20-century mathematician Paul Erdös who had over 500 co-authors and published over 1400 technical research papers. It is ironic, or perhaps not, that Erdös is also one of the influencers in building the foundation for the emerging interdisciplinary science of networks, particularly, through his publication with Alfred Rényi of the paper “On Random Graphs” in 1959. Erdös’s role as a collaborator was so significant in the field of mathematics that mathematicians often measure their closeness to Erdös through analysis of Erdös’s amazingly large and robust co-author network (see the website http://www.oakland.edu/enp/ ). The unusual and fascinating story of Paul Erdös as a gifted mathematician, talented problem solver, and master collaborator is provided in many books and on-line websites</w:t>
+      </w:r>
       <w:r>
         <w:rPr>
           <w:rFonts w:ascii="Arial" w:hAnsi="Arial" w:cs="Arial"/>
@@ -878,61 +704,7 @@
           <w:sz w:val="24"/>
           <w:szCs w:val="24"/>
         </w:rPr>
-        <w:t xml:space="preserve">). </w:t>
-      </w:r>
-      <w:proofErr w:type="gramStart"/>
-      <w:r>
-        <w:rPr>
-          <w:rFonts w:ascii="Arial" w:hAnsi="Arial" w:cs="Arial"/>
-          <w:sz w:val="24"/>
-          <w:szCs w:val="24"/>
-        </w:rPr>
-        <w:t>Perhaps his itinerant lifestyle, frequently staying with or residing with his collaborators, and giving much of his money to students as prizes for solving problems, enabled his co-authorships to flourish and helped build his astounding network of influence in several areas of mathematics.</w:t>
-      </w:r>
-      <w:proofErr w:type="gramEnd"/>
-      <w:r>
-        <w:rPr>
-          <w:rFonts w:ascii="Arial" w:hAnsi="Arial" w:cs="Arial"/>
-          <w:sz w:val="24"/>
-          <w:szCs w:val="24"/>
-        </w:rPr>
-        <w:t xml:space="preserve"> In order to measure such influence as </w:t>
-      </w:r>
-      <w:proofErr w:type="spellStart"/>
-      <w:r>
-        <w:rPr>
-          <w:rFonts w:ascii="Arial" w:hAnsi="Arial" w:cs="Arial"/>
-          <w:sz w:val="24"/>
-          <w:szCs w:val="24"/>
-        </w:rPr>
-        <w:t>Erdös</w:t>
-      </w:r>
-      <w:proofErr w:type="spellEnd"/>
-      <w:r>
-        <w:rPr>
-          <w:rFonts w:ascii="Arial" w:hAnsi="Arial" w:cs="Arial"/>
-          <w:sz w:val="24"/>
-          <w:szCs w:val="24"/>
-        </w:rPr>
-        <w:t xml:space="preserve"> produced, there are network-based evaluation tools that use co-author and citation data to determine impact factor of researchers, publications, and journals. Some of these are Science Citation Index, H- factor, Impact factor, </w:t>
-      </w:r>
-      <w:proofErr w:type="spellStart"/>
-      <w:r>
-        <w:rPr>
-          <w:rFonts w:ascii="Arial" w:hAnsi="Arial" w:cs="Arial"/>
-          <w:sz w:val="24"/>
-          <w:szCs w:val="24"/>
-        </w:rPr>
-        <w:t>Eigenfactor</w:t>
-      </w:r>
-      <w:proofErr w:type="spellEnd"/>
-      <w:r>
-        <w:rPr>
-          <w:rFonts w:ascii="Arial" w:hAnsi="Arial" w:cs="Arial"/>
-          <w:sz w:val="24"/>
-          <w:szCs w:val="24"/>
-        </w:rPr>
-        <w:t xml:space="preserve">, etc. Google Scholar is also a good data tool to use for network influence or impact data collection and analysis. Your team’s goal for ICM 2014 is to analyze influence and impact in research networks and other areas of society. Your tasks to do this include: </w:t>
+        <w:t xml:space="preserve">). Perhaps his itinerant lifestyle, frequently staying with or residing with his collaborators, and giving much of his money to students as prizes for solving problems, enabled his co-authorships to flourish and helped build his astounding network of influence in several areas of mathematics. In order to measure such influence as Erdös produced, there are network-based evaluation tools that use co-author and citation data to determine impact factor of researchers, publications, and journals. Some of these are Science Citation Index, H- factor, Impact factor, Eigenfactor, etc. Google Scholar is also a good data tool to use for network influence or impact data collection and analysis. Your team’s goal for ICM 2014 is to analyze influence and impact in research networks and other areas of society. Your tasks to do this include: </w:t>
       </w:r>
     </w:p>
     <w:p>
@@ -964,7 +736,6 @@
         </w:rPr>
         <w:t xml:space="preserve">or the one we include at </w:t>
       </w:r>
-      <w:proofErr w:type="gramStart"/>
       <w:r>
         <w:rPr>
           <w:rFonts w:ascii="Arial" w:hAnsi="Arial" w:cs="Arial"/>
@@ -982,88 +753,7 @@
           <w:sz w:val="24"/>
           <w:szCs w:val="24"/>
         </w:rPr>
-        <w:t>)</w:t>
-      </w:r>
-      <w:proofErr w:type="gramEnd"/>
-      <w:r>
-        <w:rPr>
-          <w:rFonts w:ascii="Arial" w:hAnsi="Arial" w:cs="Arial"/>
-          <w:sz w:val="24"/>
-          <w:szCs w:val="24"/>
-        </w:rPr>
-        <w:t xml:space="preserve">. You should build a co-author network of the approximately 510 researchers from the file Erdos1, who coauthored a paper with </w:t>
-      </w:r>
-      <w:proofErr w:type="spellStart"/>
-      <w:r>
-        <w:rPr>
-          <w:rFonts w:ascii="Arial" w:hAnsi="Arial" w:cs="Arial"/>
-          <w:sz w:val="24"/>
-          <w:szCs w:val="24"/>
-        </w:rPr>
-        <w:t>Erdös</w:t>
-      </w:r>
-      <w:proofErr w:type="spellEnd"/>
-      <w:r>
-        <w:rPr>
-          <w:rFonts w:ascii="Arial" w:hAnsi="Arial" w:cs="Arial"/>
-          <w:sz w:val="24"/>
-          <w:szCs w:val="24"/>
-        </w:rPr>
-        <w:t xml:space="preserve">, but do not include </w:t>
-      </w:r>
-      <w:proofErr w:type="spellStart"/>
-      <w:r>
-        <w:rPr>
-          <w:rFonts w:ascii="Arial" w:hAnsi="Arial" w:cs="Arial"/>
-          <w:sz w:val="24"/>
-          <w:szCs w:val="24"/>
-        </w:rPr>
-        <w:t>Erdös</w:t>
-      </w:r>
-      <w:proofErr w:type="spellEnd"/>
-      <w:r>
-        <w:rPr>
-          <w:rFonts w:ascii="Arial" w:hAnsi="Arial" w:cs="Arial"/>
-          <w:sz w:val="24"/>
-          <w:szCs w:val="24"/>
-        </w:rPr>
-        <w:t xml:space="preserve">. This will take some skilled data extraction and modeling efforts to obtain the correct set of nodes (the </w:t>
-      </w:r>
-      <w:proofErr w:type="spellStart"/>
-      <w:r>
-        <w:rPr>
-          <w:rFonts w:ascii="Arial" w:hAnsi="Arial" w:cs="Arial"/>
-          <w:sz w:val="24"/>
-          <w:szCs w:val="24"/>
-        </w:rPr>
-        <w:t>Erdös</w:t>
-      </w:r>
-      <w:proofErr w:type="spellEnd"/>
-      <w:r>
-        <w:rPr>
-          <w:rFonts w:ascii="Arial" w:hAnsi="Arial" w:cs="Arial"/>
-          <w:sz w:val="24"/>
-          <w:szCs w:val="24"/>
-        </w:rPr>
-        <w:t xml:space="preserve"> coauthors) and their links (connections with one another as coauthors). There are over 18,000 lines of raw data in Erdos1 file, but many of them will not be used since they are links to people outside the Erdos1 network. If necessary, you can limit the size of your network to analyze in order to calibrate your influence measurement algorithm. Once built, analyze the properties of this network. (Again, do not include </w:t>
-      </w:r>
-      <w:proofErr w:type="spellStart"/>
-      <w:r>
-        <w:rPr>
-          <w:rFonts w:ascii="Arial" w:hAnsi="Arial" w:cs="Arial"/>
-          <w:sz w:val="24"/>
-          <w:szCs w:val="24"/>
-        </w:rPr>
-        <w:t>Erdös</w:t>
-      </w:r>
-      <w:proofErr w:type="spellEnd"/>
-      <w:r>
-        <w:rPr>
-          <w:rFonts w:ascii="Arial" w:hAnsi="Arial" w:cs="Arial"/>
-          <w:sz w:val="24"/>
-          <w:szCs w:val="24"/>
-        </w:rPr>
-        <w:t xml:space="preserve"> --- he is the most influential and would be connected to all nodes in the network. In this case, it’s co-authorship with him that builds the network, but he is not part of the network or the analysis.) </w:t>
+        <w:t xml:space="preserve">). You should build a co-author network of the approximately 510 researchers from the file Erdos1, who coauthored a paper with Erdös, but do not include Erdös. This will take some skilled data extraction and modeling efforts to obtain the correct set of nodes (the Erdös coauthors) and their links (connections with one another as coauthors). There are over 18,000 lines of raw data in Erdos1 file, but many of them will not be used since they are links to people outside the Erdos1 network. If necessary, you can limit the size of your network to analyze in order to calibrate your influence measurement algorithm. Once built, analyze the properties of this network. (Again, do not include Erdös --- he is the most influential and would be connected to all nodes in the network. In this case, it’s co-authorship with him that builds the network, but he is not part of the network or the analysis.) </w:t>
       </w:r>
     </w:p>
     <w:p>
@@ -1081,25 +771,7 @@
           <w:szCs w:val="24"/>
         </w:rPr>
         <w:lastRenderedPageBreak/>
-        <w:t xml:space="preserve">2)  Develop influence measure(s) to determine who in this Erdos1 network has significant influence within the network. Consider who has published important works or connects important researchers within Erdos1. Again, assume </w:t>
-      </w:r>
-      <w:proofErr w:type="spellStart"/>
-      <w:r>
-        <w:rPr>
-          <w:rFonts w:ascii="Arial" w:hAnsi="Arial" w:cs="Arial"/>
-          <w:sz w:val="24"/>
-          <w:szCs w:val="24"/>
-        </w:rPr>
-        <w:t>Erdös</w:t>
-      </w:r>
-      <w:proofErr w:type="spellEnd"/>
-      <w:r>
-        <w:rPr>
-          <w:rFonts w:ascii="Arial" w:hAnsi="Arial" w:cs="Arial"/>
-          <w:sz w:val="24"/>
-          <w:szCs w:val="24"/>
-        </w:rPr>
-        <w:t xml:space="preserve"> is not there to play these roles. </w:t>
+        <w:t xml:space="preserve">2)  Develop influence measure(s) to determine who in this Erdos1 network has significant influence within the network. Consider who has published important works or connects important researchers within Erdos1. Again, assume Erdös is not there to play these roles. </w:t>
       </w:r>
     </w:p>
     <w:p>
@@ -1245,13 +917,8 @@
         <w:spacing w:before="0" w:beforeAutospacing="0" w:after="0" w:afterAutospacing="0"/>
         <w:ind w:left="720"/>
       </w:pPr>
-      <w:proofErr w:type="spellStart"/>
-      <w:r>
-        <w:t>Aull</w:t>
-      </w:r>
-      <w:proofErr w:type="spellEnd"/>
-      <w:r>
-        <w:t>, Charles E.</w:t>
+      <w:r>
+        <w:t>Aull, Charles E.</w:t>
       </w:r>
     </w:p>
     <w:p>
@@ -1270,13 +937,8 @@
         <w:spacing w:before="0" w:beforeAutospacing="0" w:after="0" w:afterAutospacing="0"/>
         <w:ind w:left="720"/>
       </w:pPr>
-      <w:proofErr w:type="spellStart"/>
-      <w:r>
-        <w:t>Dierker</w:t>
-      </w:r>
-      <w:proofErr w:type="spellEnd"/>
-      <w:r>
-        <w:t>, Paul F.</w:t>
+      <w:r>
+        <w:t>Dierker, Paul F.</w:t>
       </w:r>
     </w:p>
     <w:p>
@@ -1285,13 +947,8 @@
         <w:spacing w:before="0" w:beforeAutospacing="0" w:after="0" w:afterAutospacing="0"/>
         <w:ind w:left="720"/>
       </w:pPr>
-      <w:proofErr w:type="spellStart"/>
-      <w:r>
-        <w:t>Exoo</w:t>
-      </w:r>
-      <w:proofErr w:type="spellEnd"/>
-      <w:r>
-        <w:t>, Geoffrey</w:t>
+      <w:r>
+        <w:t>Exoo, Geoffrey</w:t>
       </w:r>
     </w:p>
     <w:p>
@@ -1320,11 +977,9 @@
         <w:spacing w:before="0" w:beforeAutospacing="0" w:after="0" w:afterAutospacing="0"/>
         <w:ind w:left="720"/>
       </w:pPr>
-      <w:proofErr w:type="gramStart"/>
       <w:r>
         <w:t>Hare, Donovan R.</w:t>
       </w:r>
-      <w:proofErr w:type="gramEnd"/>
     </w:p>
     <w:p>
       <w:pPr>
@@ -1332,13 +987,8 @@
         <w:spacing w:before="0" w:beforeAutospacing="0" w:after="0" w:afterAutospacing="0"/>
         <w:ind w:left="720"/>
       </w:pPr>
-      <w:proofErr w:type="spellStart"/>
-      <w:r>
-        <w:t>Katchalski</w:t>
-      </w:r>
-      <w:proofErr w:type="spellEnd"/>
-      <w:r>
-        <w:t>, Meir</w:t>
+      <w:r>
+        <w:t>Katchalski, Meir</w:t>
       </w:r>
     </w:p>
     <w:p>
@@ -1388,14 +1038,7 @@
       </w:pPr>
       <w:r>
         <w:tab/>
-      </w:r>
-      <w:proofErr w:type="spellStart"/>
-      <w:r>
-        <w:t>Pareek</w:t>
-      </w:r>
-      <w:proofErr w:type="spellEnd"/>
-      <w:r>
-        <w:t>, Chandra Mohan</w:t>
+        <w:t>Pareek, Chandra Mohan</w:t>
       </w:r>
     </w:p>
     <w:p>
@@ -1435,14 +1078,7 @@
       </w:pPr>
       <w:r>
         <w:tab/>
-      </w:r>
-      <w:proofErr w:type="spellStart"/>
-      <w:r>
-        <w:t>Smuga</w:t>
-      </w:r>
-      <w:proofErr w:type="spellEnd"/>
-      <w:r>
-        <w:t>-Otto, M. J.</w:t>
+        <w:t>Smuga-Otto, M. J.</w:t>
       </w:r>
     </w:p>
     <w:p>
@@ -1462,39 +1098,18 @@
       </w:pPr>
       <w:r>
         <w:tab/>
-      </w:r>
-      <w:proofErr w:type="spellStart"/>
-      <w:proofErr w:type="gramStart"/>
-      <w:r>
-        <w:t>Suryanarayana</w:t>
-      </w:r>
-      <w:proofErr w:type="spellEnd"/>
-      <w:r>
-        <w:t>, D.</w:t>
-      </w:r>
-      <w:proofErr w:type="gramEnd"/>
-    </w:p>
-    <w:p>
-      <w:pPr>
-        <w:pStyle w:val="NormalWeb"/>
-        <w:spacing w:before="0" w:beforeAutospacing="0" w:after="0" w:afterAutospacing="0"/>
-      </w:pPr>
-      <w:r>
-        <w:tab/>
-      </w:r>
-      <w:proofErr w:type="spellStart"/>
-      <w:r>
-        <w:t>Toft</w:t>
-      </w:r>
-      <w:proofErr w:type="spellEnd"/>
-      <w:r>
-        <w:t xml:space="preserve">, </w:t>
-      </w:r>
-      <w:proofErr w:type="spellStart"/>
-      <w:r>
-        <w:t>Bjarne</w:t>
-      </w:r>
-      <w:proofErr w:type="spellEnd"/>
+        <w:t>Suryanarayana, D.</w:t>
+      </w:r>
+    </w:p>
+    <w:p>
+      <w:pPr>
+        <w:pStyle w:val="NormalWeb"/>
+        <w:spacing w:before="0" w:beforeAutospacing="0" w:after="0" w:afterAutospacing="0"/>
+      </w:pPr>
+      <w:r>
+        <w:tab/>
+        <w:t>Toft, Bjarne</w:t>
+      </w:r>
     </w:p>
     <w:p>
       <w:pPr>
@@ -1513,15 +1128,7 @@
       </w:pPr>
       <w:r>
         <w:tab/>
-        <w:t xml:space="preserve">Williams, </w:t>
-      </w:r>
-      <w:proofErr w:type="spellStart"/>
-      <w:r>
-        <w:t>Emlyn</w:t>
-      </w:r>
-      <w:proofErr w:type="spellEnd"/>
-      <w:r>
-        <w:t xml:space="preserve"> R.</w:t>
+        <w:t>Williams, Emlyn R.</w:t>
       </w:r>
     </w:p>
     <w:p>
@@ -1566,47 +1173,18 @@
       </w:pPr>
       <w:r>
         <w:tab/>
-      </w:r>
-      <w:proofErr w:type="spellStart"/>
-      <w:proofErr w:type="gramStart"/>
-      <w:r>
-        <w:t>Aczel</w:t>
-      </w:r>
-      <w:proofErr w:type="spellEnd"/>
-      <w:r>
-        <w:t>, S.</w:t>
-      </w:r>
-      <w:proofErr w:type="gramEnd"/>
-    </w:p>
-    <w:p>
-      <w:pPr>
-        <w:pStyle w:val="NormalWeb"/>
-        <w:spacing w:before="0" w:beforeAutospacing="0" w:after="0" w:afterAutospacing="0"/>
-      </w:pPr>
-      <w:r>
-        <w:tab/>
-      </w:r>
-      <w:proofErr w:type="spellStart"/>
-      <w:r>
-        <w:t>Alsina</w:t>
-      </w:r>
-      <w:proofErr w:type="spellEnd"/>
-      <w:r>
-        <w:t xml:space="preserve"> </w:t>
-      </w:r>
-      <w:proofErr w:type="spellStart"/>
-      <w:r>
-        <w:t>Catala</w:t>
-      </w:r>
-      <w:proofErr w:type="spellEnd"/>
-      <w:r>
-        <w:t xml:space="preserve">, </w:t>
-      </w:r>
-      <w:proofErr w:type="spellStart"/>
-      <w:r>
-        <w:t>Claudi</w:t>
-      </w:r>
-      <w:proofErr w:type="spellEnd"/>
+        <w:t>Aczel, S.</w:t>
+      </w:r>
+    </w:p>
+    <w:p>
+      <w:pPr>
+        <w:pStyle w:val="NormalWeb"/>
+        <w:spacing w:before="0" w:beforeAutospacing="0" w:after="0" w:afterAutospacing="0"/>
+      </w:pPr>
+      <w:r>
+        <w:tab/>
+        <w:t>Alsina Catala, Claudi</w:t>
+      </w:r>
     </w:p>
     <w:p>
       <w:pPr>
@@ -1657,25 +1235,7 @@
           <w:szCs w:val="24"/>
           <w:u w:val="single"/>
         </w:rPr>
-        <w:t xml:space="preserve"> (Authors with </w:t>
-      </w:r>
-      <w:proofErr w:type="spellStart"/>
-      <w:r>
-        <w:rPr>
-          <w:sz w:val="24"/>
-          <w:szCs w:val="24"/>
-          <w:u w:val="single"/>
-        </w:rPr>
-        <w:t>Erdos</w:t>
-      </w:r>
-      <w:proofErr w:type="spellEnd"/>
-      <w:r>
-        <w:rPr>
-          <w:sz w:val="24"/>
-          <w:szCs w:val="24"/>
-          <w:u w:val="single"/>
-        </w:rPr>
-        <w:t xml:space="preserve"> Number 2 Excluded)</w:t>
+        <w:t xml:space="preserve"> (Authors with Erdos Number 2 Excluded)</w:t>
       </w:r>
     </w:p>
     <w:p>
@@ -1747,7 +1307,6 @@
           <w:szCs w:val="20"/>
         </w:rPr>
       </w:pPr>
-      <w:proofErr w:type="gramStart"/>
       <w:r>
         <w:rPr>
           <w:rFonts w:ascii="Times" w:hAnsi="Times"/>
@@ -1765,7 +1324,6 @@
         <w:tab/>
         <w:t>"MOON, JOHN W."</w:t>
       </w:r>
-      <w:proofErr w:type="gramEnd"/>
     </w:p>
     <w:p>
       <w:pPr>
@@ -1803,7 +1361,6 @@
           <w:szCs w:val="20"/>
         </w:rPr>
       </w:pPr>
-      <w:proofErr w:type="gramStart"/>
       <w:r>
         <w:rPr>
           <w:rFonts w:ascii="Times" w:hAnsi="Times"/>
@@ -1821,7 +1378,6 @@
         <w:tab/>
         <w:t>"SAUER, NORBERT W."</w:t>
       </w:r>
-      <w:proofErr w:type="gramEnd"/>
     </w:p>
     <w:p>
       <w:pPr>
@@ -1832,7 +1388,6 @@
           <w:szCs w:val="20"/>
         </w:rPr>
       </w:pPr>
-      <w:proofErr w:type="gramStart"/>
       <w:r>
         <w:rPr>
           <w:rFonts w:ascii="Times" w:hAnsi="Times"/>
@@ -1850,7 +1405,6 @@
         <w:tab/>
         <w:t>"SIMMONS, GUSTAVUS J."</w:t>
       </w:r>
-      <w:proofErr w:type="gramEnd"/>
     </w:p>
     <w:p>
       <w:pPr>
@@ -1985,7 +1539,7 @@
 </file>
 
 <file path=word/endnotes.xml><?xml version="1.0" encoding="utf-8"?>
-<w:endnotes xmlns:wpc="http://schemas.microsoft.com/office/word/2010/wordprocessingCanvas" xmlns:mc="http://schemas.openxmlformats.org/markup-compatibility/2006" xmlns:o="urn:schemas-microsoft-com:office:office" xmlns:r="http://schemas.openxmlformats.org/officeDocument/2006/relationships" xmlns:m="http://schemas.openxmlformats.org/officeDocument/2006/math" xmlns:v="urn:schemas-microsoft-com:vml" xmlns:wp14="http://schemas.microsoft.com/office/word/2010/wordprocessingDrawing" xmlns:wp="http://schemas.openxmlformats.org/drawingml/2006/wordprocessingDrawing" xmlns:w10="urn:schemas-microsoft-com:office:word" xmlns:w="http://schemas.openxmlformats.org/wordprocessingml/2006/main" xmlns:w14="http://schemas.microsoft.com/office/word/2010/wordml" xmlns:wpg="http://schemas.microsoft.com/office/word/2010/wordprocessingGroup" xmlns:wpi="http://schemas.microsoft.com/office/word/2010/wordprocessingInk" xmlns:wne="http://schemas.microsoft.com/office/word/2006/wordml" xmlns:wps="http://schemas.microsoft.com/office/word/2010/wordprocessingShape" mc:Ignorable="w14 wp14">
+<w:endnotes xmlns:wpc="http://schemas.microsoft.com/office/word/2010/wordprocessingCanvas" xmlns:mo="http://schemas.microsoft.com/office/mac/office/2008/main" xmlns:mc="http://schemas.openxmlformats.org/markup-compatibility/2006" xmlns:mv="urn:schemas-microsoft-com:mac:vml" xmlns:o="urn:schemas-microsoft-com:office:office" xmlns:r="http://schemas.openxmlformats.org/officeDocument/2006/relationships" xmlns:m="http://schemas.openxmlformats.org/officeDocument/2006/math" xmlns:v="urn:schemas-microsoft-com:vml" xmlns:wp14="http://schemas.microsoft.com/office/word/2010/wordprocessingDrawing" xmlns:wp="http://schemas.openxmlformats.org/drawingml/2006/wordprocessingDrawing" xmlns:w10="urn:schemas-microsoft-com:office:word" xmlns:w="http://schemas.openxmlformats.org/wordprocessingml/2006/main" xmlns:w14="http://schemas.microsoft.com/office/word/2010/wordml" xmlns:wpg="http://schemas.microsoft.com/office/word/2010/wordprocessingGroup" xmlns:wpi="http://schemas.microsoft.com/office/word/2010/wordprocessingInk" xmlns:wne="http://schemas.microsoft.com/office/word/2006/wordml" xmlns:wps="http://schemas.microsoft.com/office/word/2010/wordprocessingShape" mc:Ignorable="w14 wp14">
   <w:endnote w:type="separator" w:id="-1">
     <w:p>
       <w:r>
@@ -2004,7 +1558,7 @@
 </file>
 
 <file path=word/footer1.xml><?xml version="1.0" encoding="utf-8"?>
-<w:ftr xmlns:wpc="http://schemas.microsoft.com/office/word/2010/wordprocessingCanvas" xmlns:mc="http://schemas.openxmlformats.org/markup-compatibility/2006" xmlns:o="urn:schemas-microsoft-com:office:office" xmlns:r="http://schemas.openxmlformats.org/officeDocument/2006/relationships" xmlns:m="http://schemas.openxmlformats.org/officeDocument/2006/math" xmlns:v="urn:schemas-microsoft-com:vml" xmlns:wp14="http://schemas.microsoft.com/office/word/2010/wordprocessingDrawing" xmlns:wp="http://schemas.openxmlformats.org/drawingml/2006/wordprocessingDrawing" xmlns:w10="urn:schemas-microsoft-com:office:word" xmlns:w="http://schemas.openxmlformats.org/wordprocessingml/2006/main" xmlns:w14="http://schemas.microsoft.com/office/word/2010/wordml" xmlns:wpg="http://schemas.microsoft.com/office/word/2010/wordprocessingGroup" xmlns:wpi="http://schemas.microsoft.com/office/word/2010/wordprocessingInk" xmlns:wne="http://schemas.microsoft.com/office/word/2006/wordml" xmlns:wps="http://schemas.microsoft.com/office/word/2010/wordprocessingShape" mc:Ignorable="w14 wp14">
+<w:ftr xmlns:wpc="http://schemas.microsoft.com/office/word/2010/wordprocessingCanvas" xmlns:mo="http://schemas.microsoft.com/office/mac/office/2008/main" xmlns:mc="http://schemas.openxmlformats.org/markup-compatibility/2006" xmlns:mv="urn:schemas-microsoft-com:mac:vml" xmlns:o="urn:schemas-microsoft-com:office:office" xmlns:r="http://schemas.openxmlformats.org/officeDocument/2006/relationships" xmlns:m="http://schemas.openxmlformats.org/officeDocument/2006/math" xmlns:v="urn:schemas-microsoft-com:vml" xmlns:wp14="http://schemas.microsoft.com/office/word/2010/wordprocessingDrawing" xmlns:wp="http://schemas.openxmlformats.org/drawingml/2006/wordprocessingDrawing" xmlns:w10="urn:schemas-microsoft-com:office:word" xmlns:w="http://schemas.openxmlformats.org/wordprocessingml/2006/main" xmlns:w14="http://schemas.microsoft.com/office/word/2010/wordml" xmlns:wpg="http://schemas.microsoft.com/office/word/2010/wordprocessingGroup" xmlns:wpi="http://schemas.microsoft.com/office/word/2010/wordprocessingInk" xmlns:wne="http://schemas.microsoft.com/office/word/2006/wordml" xmlns:wps="http://schemas.microsoft.com/office/word/2010/wordprocessingShape" mc:Ignorable="w14 wp14">
   <w:p>
     <w:pPr>
       <w:pStyle w:val="Footer"/>
@@ -2042,7 +1596,7 @@
 </file>
 
 <file path=word/footer2.xml><?xml version="1.0" encoding="utf-8"?>
-<w:ftr xmlns:wpc="http://schemas.microsoft.com/office/word/2010/wordprocessingCanvas" xmlns:mc="http://schemas.openxmlformats.org/markup-compatibility/2006" xmlns:o="urn:schemas-microsoft-com:office:office" xmlns:r="http://schemas.openxmlformats.org/officeDocument/2006/relationships" xmlns:m="http://schemas.openxmlformats.org/officeDocument/2006/math" xmlns:v="urn:schemas-microsoft-com:vml" xmlns:wp14="http://schemas.microsoft.com/office/word/2010/wordprocessingDrawing" xmlns:wp="http://schemas.openxmlformats.org/drawingml/2006/wordprocessingDrawing" xmlns:w10="urn:schemas-microsoft-com:office:word" xmlns:w="http://schemas.openxmlformats.org/wordprocessingml/2006/main" xmlns:w14="http://schemas.microsoft.com/office/word/2010/wordml" xmlns:wpg="http://schemas.microsoft.com/office/word/2010/wordprocessingGroup" xmlns:wpi="http://schemas.microsoft.com/office/word/2010/wordprocessingInk" xmlns:wne="http://schemas.microsoft.com/office/word/2006/wordml" xmlns:wps="http://schemas.microsoft.com/office/word/2010/wordprocessingShape" mc:Ignorable="w14 wp14">
+<w:ftr xmlns:wpc="http://schemas.microsoft.com/office/word/2010/wordprocessingCanvas" xmlns:mo="http://schemas.microsoft.com/office/mac/office/2008/main" xmlns:mc="http://schemas.openxmlformats.org/markup-compatibility/2006" xmlns:mv="urn:schemas-microsoft-com:mac:vml" xmlns:o="urn:schemas-microsoft-com:office:office" xmlns:r="http://schemas.openxmlformats.org/officeDocument/2006/relationships" xmlns:m="http://schemas.openxmlformats.org/officeDocument/2006/math" xmlns:v="urn:schemas-microsoft-com:vml" xmlns:wp14="http://schemas.microsoft.com/office/word/2010/wordprocessingDrawing" xmlns:wp="http://schemas.openxmlformats.org/drawingml/2006/wordprocessingDrawing" xmlns:w10="urn:schemas-microsoft-com:office:word" xmlns:w="http://schemas.openxmlformats.org/wordprocessingml/2006/main" xmlns:w14="http://schemas.microsoft.com/office/word/2010/wordml" xmlns:wpg="http://schemas.microsoft.com/office/word/2010/wordprocessingGroup" xmlns:wpi="http://schemas.microsoft.com/office/word/2010/wordprocessingInk" xmlns:wne="http://schemas.microsoft.com/office/word/2006/wordml" xmlns:wps="http://schemas.microsoft.com/office/word/2010/wordprocessingShape" mc:Ignorable="w14 wp14">
   <w:p>
     <w:pPr>
       <w:pStyle w:val="Footer"/>
@@ -2074,7 +1628,7 @@
         <w:rStyle w:val="PageNumber"/>
         <w:noProof/>
       </w:rPr>
-      <w:t>6</w:t>
+      <w:t>3</w:t>
     </w:r>
     <w:r>
       <w:rPr>
@@ -2093,7 +1647,7 @@
 </file>
 
 <file path=word/footnotes.xml><?xml version="1.0" encoding="utf-8"?>
-<w:footnotes xmlns:wpc="http://schemas.microsoft.com/office/word/2010/wordprocessingCanvas" xmlns:mc="http://schemas.openxmlformats.org/markup-compatibility/2006" xmlns:o="urn:schemas-microsoft-com:office:office" xmlns:r="http://schemas.openxmlformats.org/officeDocument/2006/relationships" xmlns:m="http://schemas.openxmlformats.org/officeDocument/2006/math" xmlns:v="urn:schemas-microsoft-com:vml" xmlns:wp14="http://schemas.microsoft.com/office/word/2010/wordprocessingDrawing" xmlns:wp="http://schemas.openxmlformats.org/drawingml/2006/wordprocessingDrawing" xmlns:w10="urn:schemas-microsoft-com:office:word" xmlns:w="http://schemas.openxmlformats.org/wordprocessingml/2006/main" xmlns:w14="http://schemas.microsoft.com/office/word/2010/wordml" xmlns:wpg="http://schemas.microsoft.com/office/word/2010/wordprocessingGroup" xmlns:wpi="http://schemas.microsoft.com/office/word/2010/wordprocessingInk" xmlns:wne="http://schemas.microsoft.com/office/word/2006/wordml" xmlns:wps="http://schemas.microsoft.com/office/word/2010/wordprocessingShape" mc:Ignorable="w14 wp14">
+<w:footnotes xmlns:wpc="http://schemas.microsoft.com/office/word/2010/wordprocessingCanvas" xmlns:mo="http://schemas.microsoft.com/office/mac/office/2008/main" xmlns:mc="http://schemas.openxmlformats.org/markup-compatibility/2006" xmlns:mv="urn:schemas-microsoft-com:mac:vml" xmlns:o="urn:schemas-microsoft-com:office:office" xmlns:r="http://schemas.openxmlformats.org/officeDocument/2006/relationships" xmlns:m="http://schemas.openxmlformats.org/officeDocument/2006/math" xmlns:v="urn:schemas-microsoft-com:vml" xmlns:wp14="http://schemas.microsoft.com/office/word/2010/wordprocessingDrawing" xmlns:wp="http://schemas.openxmlformats.org/drawingml/2006/wordprocessingDrawing" xmlns:w10="urn:schemas-microsoft-com:office:word" xmlns:w="http://schemas.openxmlformats.org/wordprocessingml/2006/main" xmlns:w14="http://schemas.microsoft.com/office/word/2010/wordml" xmlns:wpg="http://schemas.microsoft.com/office/word/2010/wordprocessingGroup" xmlns:wpi="http://schemas.microsoft.com/office/word/2010/wordprocessingInk" xmlns:wne="http://schemas.microsoft.com/office/word/2006/wordml" xmlns:wps="http://schemas.microsoft.com/office/word/2010/wordprocessingShape" mc:Ignorable="w14 wp14">
   <w:footnote w:type="separator" w:id="-1">
     <w:p>
       <w:r>
@@ -2112,7 +1666,7 @@
 </file>
 
 <file path=word/header1.xml><?xml version="1.0" encoding="utf-8"?>
-<w:hdr xmlns:wpc="http://schemas.microsoft.com/office/word/2010/wordprocessingCanvas" xmlns:mc="http://schemas.openxmlformats.org/markup-compatibility/2006" xmlns:o="urn:schemas-microsoft-com:office:office" xmlns:r="http://schemas.openxmlformats.org/officeDocument/2006/relationships" xmlns:m="http://schemas.openxmlformats.org/officeDocument/2006/math" xmlns:v="urn:schemas-microsoft-com:vml" xmlns:wp14="http://schemas.microsoft.com/office/word/2010/wordprocessingDrawing" xmlns:wp="http://schemas.openxmlformats.org/drawingml/2006/wordprocessingDrawing" xmlns:w10="urn:schemas-microsoft-com:office:word" xmlns:w="http://schemas.openxmlformats.org/wordprocessingml/2006/main" xmlns:w14="http://schemas.microsoft.com/office/word/2010/wordml" xmlns:wpg="http://schemas.microsoft.com/office/word/2010/wordprocessingGroup" xmlns:wpi="http://schemas.microsoft.com/office/word/2010/wordprocessingInk" xmlns:wne="http://schemas.microsoft.com/office/word/2006/wordml" xmlns:wps="http://schemas.microsoft.com/office/word/2010/wordprocessingShape" mc:Ignorable="w14 wp14">
+<w:hdr xmlns:wpc="http://schemas.microsoft.com/office/word/2010/wordprocessingCanvas" xmlns:mo="http://schemas.microsoft.com/office/mac/office/2008/main" xmlns:mc="http://schemas.openxmlformats.org/markup-compatibility/2006" xmlns:mv="urn:schemas-microsoft-com:mac:vml" xmlns:o="urn:schemas-microsoft-com:office:office" xmlns:r="http://schemas.openxmlformats.org/officeDocument/2006/relationships" xmlns:m="http://schemas.openxmlformats.org/officeDocument/2006/math" xmlns:v="urn:schemas-microsoft-com:vml" xmlns:wp14="http://schemas.microsoft.com/office/word/2010/wordprocessingDrawing" xmlns:wp="http://schemas.openxmlformats.org/drawingml/2006/wordprocessingDrawing" xmlns:w10="urn:schemas-microsoft-com:office:word" xmlns:w="http://schemas.openxmlformats.org/wordprocessingml/2006/main" xmlns:w14="http://schemas.microsoft.com/office/word/2010/wordml" xmlns:wpg="http://schemas.microsoft.com/office/word/2010/wordprocessingGroup" xmlns:wpi="http://schemas.microsoft.com/office/word/2010/wordprocessingInk" xmlns:wne="http://schemas.microsoft.com/office/word/2006/wordml" xmlns:wps="http://schemas.microsoft.com/office/word/2010/wordprocessingShape" mc:Ignorable="w14 wp14">
   <w:p>
     <w:pPr>
       <w:pStyle w:val="Header"/>
@@ -2133,7 +1687,7 @@
 </file>
 
 <file path=word/numbering.xml><?xml version="1.0" encoding="utf-8"?>
-<w:numbering xmlns:wpc="http://schemas.microsoft.com/office/word/2010/wordprocessingCanvas" xmlns:mc="http://schemas.openxmlformats.org/markup-compatibility/2006" xmlns:o="urn:schemas-microsoft-com:office:office" xmlns:r="http://schemas.openxmlformats.org/officeDocument/2006/relationships" xmlns:m="http://schemas.openxmlformats.org/officeDocument/2006/math" xmlns:v="urn:schemas-microsoft-com:vml" xmlns:wp14="http://schemas.microsoft.com/office/word/2010/wordprocessingDrawing" xmlns:wp="http://schemas.openxmlformats.org/drawingml/2006/wordprocessingDrawing" xmlns:w10="urn:schemas-microsoft-com:office:word" xmlns:w="http://schemas.openxmlformats.org/wordprocessingml/2006/main" xmlns:w14="http://schemas.microsoft.com/office/word/2010/wordml" xmlns:wpg="http://schemas.microsoft.com/office/word/2010/wordprocessingGroup" xmlns:wpi="http://schemas.microsoft.com/office/word/2010/wordprocessingInk" xmlns:wne="http://schemas.microsoft.com/office/word/2006/wordml" xmlns:wps="http://schemas.microsoft.com/office/word/2010/wordprocessingShape" mc:Ignorable="w14 wp14">
+<w:numbering xmlns:wpc="http://schemas.microsoft.com/office/word/2010/wordprocessingCanvas" xmlns:mo="http://schemas.microsoft.com/office/mac/office/2008/main" xmlns:mc="http://schemas.openxmlformats.org/markup-compatibility/2006" xmlns:mv="urn:schemas-microsoft-com:mac:vml" xmlns:o="urn:schemas-microsoft-com:office:office" xmlns:r="http://schemas.openxmlformats.org/officeDocument/2006/relationships" xmlns:m="http://schemas.openxmlformats.org/officeDocument/2006/math" xmlns:v="urn:schemas-microsoft-com:vml" xmlns:wp14="http://schemas.microsoft.com/office/word/2010/wordprocessingDrawing" xmlns:wp="http://schemas.openxmlformats.org/drawingml/2006/wordprocessingDrawing" xmlns:w10="urn:schemas-microsoft-com:office:word" xmlns:w="http://schemas.openxmlformats.org/wordprocessingml/2006/main" xmlns:w14="http://schemas.microsoft.com/office/word/2010/wordml" xmlns:wpg="http://schemas.microsoft.com/office/word/2010/wordprocessingGroup" xmlns:wpi="http://schemas.microsoft.com/office/word/2010/wordprocessingInk" xmlns:wne="http://schemas.microsoft.com/office/word/2006/wordml" xmlns:wps="http://schemas.microsoft.com/office/word/2010/wordprocessingShape" mc:Ignorable="w14 wp14">
   <w:abstractNum w:abstractNumId="0">
     <w:nsid w:val="54021442"/>
     <w:multiLevelType w:val="hybridMultilevel"/>
@@ -2382,7 +1936,7 @@
     </w:rPrDefault>
     <w:pPrDefault/>
   </w:docDefaults>
-  <w:latentStyles w:defLockedState="0" w:defUIPriority="99" w:defSemiHidden="1" w:defUnhideWhenUsed="1" w:defQFormat="0" w:count="267">
+  <w:latentStyles w:defLockedState="0" w:defUIPriority="99" w:defSemiHidden="1" w:defUnhideWhenUsed="1" w:defQFormat="0" w:count="276">
     <w:lsdException w:name="Normal" w:semiHidden="0" w:uiPriority="0" w:unhideWhenUsed="0" w:qFormat="1"/>
     <w:lsdException w:name="heading 1" w:semiHidden="0" w:uiPriority="9" w:unhideWhenUsed="0" w:qFormat="1"/>
     <w:lsdException w:name="heading 2" w:uiPriority="9" w:qFormat="1"/>
@@ -2633,7 +2187,7 @@
 </file>
 
 <file path=word/stylesWithEffects.xml><?xml version="1.0" encoding="utf-8"?>
-<w:styles xmlns:wpc="http://schemas.microsoft.com/office/word/2010/wordprocessingCanvas" xmlns:mc="http://schemas.openxmlformats.org/markup-compatibility/2006" xmlns:o="urn:schemas-microsoft-com:office:office" xmlns:r="http://schemas.openxmlformats.org/officeDocument/2006/relationships" xmlns:m="http://schemas.openxmlformats.org/officeDocument/2006/math" xmlns:v="urn:schemas-microsoft-com:vml" xmlns:wp14="http://schemas.microsoft.com/office/word/2010/wordprocessingDrawing" xmlns:wp="http://schemas.openxmlformats.org/drawingml/2006/wordprocessingDrawing" xmlns:w10="urn:schemas-microsoft-com:office:word" xmlns:w="http://schemas.openxmlformats.org/wordprocessingml/2006/main" xmlns:w14="http://schemas.microsoft.com/office/word/2010/wordml" xmlns:wpg="http://schemas.microsoft.com/office/word/2010/wordprocessingGroup" xmlns:wpi="http://schemas.microsoft.com/office/word/2010/wordprocessingInk" xmlns:wne="http://schemas.microsoft.com/office/word/2006/wordml" xmlns:wps="http://schemas.microsoft.com/office/word/2010/wordprocessingShape" mc:Ignorable="w14 wp14">
+<w:styles xmlns:wpc="http://schemas.microsoft.com/office/word/2010/wordprocessingCanvas" xmlns:mo="http://schemas.microsoft.com/office/mac/office/2008/main" xmlns:mc="http://schemas.openxmlformats.org/markup-compatibility/2006" xmlns:mv="urn:schemas-microsoft-com:mac:vml" xmlns:o="urn:schemas-microsoft-com:office:office" xmlns:r="http://schemas.openxmlformats.org/officeDocument/2006/relationships" xmlns:m="http://schemas.openxmlformats.org/officeDocument/2006/math" xmlns:v="urn:schemas-microsoft-com:vml" xmlns:wp14="http://schemas.microsoft.com/office/word/2010/wordprocessingDrawing" xmlns:wp="http://schemas.openxmlformats.org/drawingml/2006/wordprocessingDrawing" xmlns:w10="urn:schemas-microsoft-com:office:word" xmlns:w="http://schemas.openxmlformats.org/wordprocessingml/2006/main" xmlns:w14="http://schemas.microsoft.com/office/word/2010/wordml" xmlns:wpg="http://schemas.microsoft.com/office/word/2010/wordprocessingGroup" xmlns:wpi="http://schemas.microsoft.com/office/word/2010/wordprocessingInk" xmlns:wne="http://schemas.microsoft.com/office/word/2006/wordml" xmlns:wps="http://schemas.microsoft.com/office/word/2010/wordprocessingShape" mc:Ignorable="w14 wp14">
   <w:docDefaults>
     <w:rPrDefault>
       <w:rPr>
@@ -2645,7 +2199,7 @@
     </w:rPrDefault>
     <w:pPrDefault/>
   </w:docDefaults>
-  <w:latentStyles w:defLockedState="0" w:defUIPriority="99" w:defSemiHidden="1" w:defUnhideWhenUsed="1" w:defQFormat="0" w:count="267">
+  <w:latentStyles w:defLockedState="0" w:defUIPriority="99" w:defSemiHidden="1" w:defUnhideWhenUsed="1" w:defQFormat="0" w:count="276">
     <w:lsdException w:name="Normal" w:semiHidden="0" w:uiPriority="0" w:unhideWhenUsed="0" w:qFormat="1"/>
     <w:lsdException w:name="heading 1" w:semiHidden="0" w:uiPriority="9" w:unhideWhenUsed="0" w:qFormat="1"/>
     <w:lsdException w:name="heading 2" w:uiPriority="9" w:qFormat="1"/>
@@ -3220,7 +2774,7 @@
 </file>
 
 <file path=customXml/itemProps1.xml><?xml version="1.0" encoding="utf-8"?>
-<ds:datastoreItem xmlns:ds="http://schemas.openxmlformats.org/officeDocument/2006/customXml" ds:itemID="{E82B423E-1F7A-4FEE-B309-95B08ADF5B8F}">
+<ds:datastoreItem xmlns:ds="http://schemas.openxmlformats.org/officeDocument/2006/customXml" ds:itemID="{5E409EFB-0C04-8949-96B1-AD7C1018A0AA}">
   <ds:schemaRefs>
     <ds:schemaRef ds:uri="http://schemas.openxmlformats.org/officeDocument/2006/bibliography"/>
   </ds:schemaRefs>

</xml_diff>